<commit_message>
Update 7/22/2023 3:22PM EST
Update as of 3:22PM EST on 7/22/2023.
</commit_message>
<xml_diff>
--- a/MIND CONTROL PREVENTION SECURITY SYSTEMS/SYSTEMS/20230722 - MCE123 Technology Development - Mind Control Systems Prevention Security Systems - v1.0.1.1.docx
+++ b/MIND CONTROL PREVENTION SECURITY SYSTEMS/SYSTEMS/20230722 - MCE123 Technology Development - Mind Control Systems Prevention Security Systems - v1.0.1.1.docx
@@ -118,7 +118,7 @@
           <w:sz w:val="52"/>
           <w:szCs w:val="44"/>
         </w:rPr>
-        <w:t>MIND CONTROL SYSTEM</w:t>
+        <w:t xml:space="preserve">MIND CONTROL SYSTEM </w:t>
       </w:r>
       <w:r>
         <w:rPr>
@@ -126,7 +126,7 @@
           <w:sz w:val="52"/>
           <w:szCs w:val="44"/>
         </w:rPr>
-        <w:t xml:space="preserve"> </w:t>
+        <w:t>PREVENTION</w:t>
       </w:r>
       <w:r>
         <w:rPr>
@@ -134,7 +134,7 @@
           <w:sz w:val="52"/>
           <w:szCs w:val="44"/>
         </w:rPr>
-        <w:t>PREVENTION</w:t>
+        <w:t xml:space="preserve"> </w:t>
       </w:r>
       <w:r>
         <w:rPr>
@@ -142,14 +142,6 @@
           <w:sz w:val="52"/>
           <w:szCs w:val="44"/>
         </w:rPr>
-        <w:t xml:space="preserve"> </w:t>
-      </w:r>
-      <w:r>
-        <w:rPr>
-          <w:bCs/>
-          <w:sz w:val="52"/>
-          <w:szCs w:val="44"/>
-        </w:rPr>
         <w:t>SECURITY SYSTEMS</w:t>
       </w:r>
     </w:p>
@@ -197,7 +189,7 @@
           <w:sz w:val="28"/>
           <w:szCs w:val="28"/>
         </w:rPr>
-        <w:t>7/22/2023 12:13:33 PM</w:t>
+        <w:t>7/22/2023 3:21:45 PM</w:t>
       </w:r>
     </w:p>
     <w:p>
@@ -7315,6 +7307,64 @@
           <w:bCs/>
           <w:color w:val="FF0000"/>
         </w:rPr>
+        <w:t xml:space="preserve">STATIC MIND </w:t>
+      </w:r>
+      <w:proofErr w:type="gramStart"/>
+      <w:r>
+        <w:rPr>
+          <w:b/>
+          <w:bCs/>
+          <w:color w:val="FF0000"/>
+        </w:rPr>
+        <w:t>CONTROL</w:t>
+      </w:r>
+      <w:r>
+        <w:rPr>
+          <w:b/>
+          <w:bCs/>
+        </w:rPr>
+        <w:t>;</w:t>
+      </w:r>
+      <w:proofErr w:type="gramEnd"/>
+    </w:p>
+    <w:p>
+      <w:pPr>
+        <w:ind w:left="360"/>
+        <w:jc w:val="both"/>
+        <w:rPr>
+          <w:b/>
+          <w:bCs/>
+        </w:rPr>
+      </w:pPr>
+      <w:r>
+        <w:tab/>
+      </w:r>
+      <w:r>
+        <w:rPr>
+          <w:u w:val="single"/>
+        </w:rPr>
+        <w:t>PREVENTION SECURITY SYSTEM</w:t>
+      </w:r>
+      <w:r>
+        <w:t>:</w:t>
+      </w:r>
+      <w:r>
+        <w:t xml:space="preserve"> </w:t>
+      </w:r>
+      <w:r>
+        <w:rPr>
+          <w:b/>
+          <w:bCs/>
+          <w:color w:val="FF0000"/>
+        </w:rPr>
+        <w:t xml:space="preserve">ANY </w:t>
+      </w:r>
+      <w:r>
+        <w:rPr>
+          <w:b/>
+          <w:bCs/>
+          <w:color w:val="FF0000"/>
+        </w:rPr>
         <w:t xml:space="preserve">STEALTH MIND </w:t>
       </w:r>
       <w:proofErr w:type="gramStart"/>
@@ -8157,6 +8207,7 @@
         </w:rPr>
       </w:pPr>
       <w:r>
+        <w:lastRenderedPageBreak/>
         <w:tab/>
       </w:r>
       <w:r>
@@ -8215,7 +8266,6 @@
         </w:rPr>
       </w:pPr>
       <w:r>
-        <w:lastRenderedPageBreak/>
         <w:tab/>
       </w:r>
       <w:r>

</xml_diff>